<commit_message>
Bedienungsanleitung und zufällige Todesnachrichten; mit Amin
</commit_message>
<xml_diff>
--- a/Bedienungsanleitung Version 2.docx
+++ b/Bedienungsanleitung Version 2.docx
@@ -649,6 +649,24 @@
       <w:pPr>
         <w:spacing w:line="240" w:lineRule="auto"/>
         <w:rPr>
+          <w:rFonts w:ascii="HelveticaNeueLT Std Lt" w:hAnsi="HelveticaNeueLT Std Lt" w:cs="Arial"/>
+          <w:sz w:val="80"/>
+          <w:szCs w:val="80"/>
+        </w:rPr>
+      </w:pPr>
+      <w:r>
+        <w:rPr>
+          <w:rFonts w:ascii="HelveticaNeueLT Std Lt" w:hAnsi="HelveticaNeueLT Std Lt" w:cs="Arial"/>
+          <w:sz w:val="80"/>
+          <w:szCs w:val="80"/>
+        </w:rPr>
+        <w:t>Systemanforderungen</w:t>
+      </w:r>
+    </w:p>
+    <w:p>
+      <w:pPr>
+        <w:spacing w:line="240" w:lineRule="auto"/>
+        <w:rPr>
           <w:rFonts w:ascii="Segoe UI" w:hAnsi="Segoe UI" w:cs="Segoe UI"/>
           <w:sz w:val="24"/>
           <w:szCs w:val="28"/>
@@ -664,6 +682,141 @@
           <w:szCs w:val="28"/>
         </w:rPr>
       </w:pPr>
+      <w:r>
+        <w:rPr>
+          <w:rFonts w:ascii="Segoe UI" w:hAnsi="Segoe UI" w:cs="Segoe UI"/>
+          <w:sz w:val="24"/>
+          <w:szCs w:val="28"/>
+        </w:rPr>
+        <w:t xml:space="preserve">Für dieses Spiel wird ein Arbeitsspeicher von mindestens </w:t>
+      </w:r>
+      <w:r>
+        <w:rPr>
+          <w:rFonts w:ascii="Segoe UI" w:hAnsi="Segoe UI" w:cs="Segoe UI"/>
+          <w:b/>
+          <w:sz w:val="24"/>
+          <w:szCs w:val="28"/>
+        </w:rPr>
+        <w:t>2GB</w:t>
+      </w:r>
+      <w:r>
+        <w:rPr>
+          <w:rFonts w:ascii="Segoe UI" w:hAnsi="Segoe UI" w:cs="Segoe UI"/>
+          <w:sz w:val="24"/>
+          <w:szCs w:val="28"/>
+        </w:rPr>
+        <w:t xml:space="preserve"> benötigt sowie ein Prozessor mit einer </w:t>
+      </w:r>
+      <w:r>
+        <w:rPr>
+          <w:rFonts w:ascii="Segoe UI" w:hAnsi="Segoe UI" w:cs="Segoe UI"/>
+          <w:sz w:val="24"/>
+          <w:szCs w:val="28"/>
+        </w:rPr>
+        <w:t>Taktgeschwindigkeit</w:t>
+      </w:r>
+      <w:r>
+        <w:rPr>
+          <w:rFonts w:ascii="Segoe UI" w:hAnsi="Segoe UI" w:cs="Segoe UI"/>
+          <w:sz w:val="24"/>
+          <w:szCs w:val="28"/>
+        </w:rPr>
+        <w:t xml:space="preserve"> von mindestens  </w:t>
+      </w:r>
+      <w:r>
+        <w:rPr>
+          <w:rFonts w:ascii="Segoe UI" w:hAnsi="Segoe UI" w:cs="Segoe UI"/>
+          <w:b/>
+          <w:sz w:val="24"/>
+          <w:szCs w:val="28"/>
+        </w:rPr>
+        <w:t xml:space="preserve">2.0 </w:t>
+      </w:r>
+      <w:bookmarkStart w:id="0" w:name="_GoBack"/>
+      <w:bookmarkEnd w:id="0"/>
+      <w:r>
+        <w:rPr>
+          <w:rFonts w:ascii="Segoe UI" w:hAnsi="Segoe UI" w:cs="Segoe UI"/>
+          <w:b/>
+          <w:sz w:val="24"/>
+          <w:szCs w:val="28"/>
+        </w:rPr>
+        <w:t>GH</w:t>
+      </w:r>
+      <w:r>
+        <w:rPr>
+          <w:rFonts w:ascii="Segoe UI" w:hAnsi="Segoe UI" w:cs="Segoe UI"/>
+          <w:b/>
+          <w:sz w:val="24"/>
+          <w:szCs w:val="28"/>
+        </w:rPr>
+        <w:t>z</w:t>
+      </w:r>
+      <w:r>
+        <w:rPr>
+          <w:rFonts w:ascii="Segoe UI" w:hAnsi="Segoe UI" w:cs="Segoe UI"/>
+          <w:sz w:val="24"/>
+          <w:szCs w:val="28"/>
+        </w:rPr>
+        <w:t xml:space="preserve">. </w:t>
+      </w:r>
+      <w:r>
+        <w:rPr>
+          <w:rFonts w:ascii="Segoe UI" w:hAnsi="Segoe UI" w:cs="Segoe UI"/>
+          <w:sz w:val="24"/>
+          <w:szCs w:val="28"/>
+        </w:rPr>
+        <w:t>Zudem werden auch ordnungsgemäß installierte Sound-Treiber und eine Netzwerkunterstützung benötigt, um die Online-Features</w:t>
+      </w:r>
+      <w:r>
+        <w:rPr>
+          <w:rFonts w:ascii="Segoe UI" w:hAnsi="Segoe UI" w:cs="Segoe UI"/>
+          <w:sz w:val="24"/>
+          <w:szCs w:val="28"/>
+        </w:rPr>
+        <w:t xml:space="preserve"> </w:t>
+      </w:r>
+      <w:r>
+        <w:rPr>
+          <w:rFonts w:ascii="Segoe UI" w:hAnsi="Segoe UI" w:cs="Segoe UI"/>
+          <w:sz w:val="24"/>
+          <w:szCs w:val="28"/>
+        </w:rPr>
+        <w:t>wie der Facebook-Upload sowie der Multiplayer-Modus</w:t>
+      </w:r>
+      <w:r>
+        <w:rPr>
+          <w:rFonts w:ascii="Segoe UI" w:hAnsi="Segoe UI" w:cs="Segoe UI"/>
+          <w:sz w:val="24"/>
+          <w:szCs w:val="28"/>
+        </w:rPr>
+        <w:t xml:space="preserve"> </w:t>
+      </w:r>
+      <w:r>
+        <w:rPr>
+          <w:rFonts w:ascii="Segoe UI" w:hAnsi="Segoe UI" w:cs="Segoe UI"/>
+          <w:sz w:val="24"/>
+          <w:szCs w:val="28"/>
+        </w:rPr>
+        <w:t xml:space="preserve">nutzen zu können. Unbedingt zu beachten ist, dass eine Maus mit </w:t>
+      </w:r>
+      <w:r>
+        <w:rPr>
+          <w:rFonts w:ascii="Segoe UI" w:hAnsi="Segoe UI" w:cs="Segoe UI"/>
+          <w:b/>
+          <w:sz w:val="24"/>
+          <w:szCs w:val="28"/>
+        </w:rPr>
+        <w:t>„Mouse Wheel“</w:t>
+      </w:r>
+      <w:r>
+        <w:rPr>
+          <w:rFonts w:ascii="Segoe UI" w:hAnsi="Segoe UI" w:cs="Segoe UI"/>
+          <w:sz w:val="24"/>
+          <w:szCs w:val="28"/>
+        </w:rPr>
+        <w:t xml:space="preserve"> benötigt wird! </w:t>
+      </w:r>
     </w:p>
     <w:p>
       <w:pPr>
@@ -871,7 +1024,6 @@
           <w:sz w:val="60"/>
           <w:szCs w:val="60"/>
         </w:rPr>
-        <w:lastRenderedPageBreak/>
         <w:t>STARTMENÜ</w:t>
       </w:r>
       <w:r>
@@ -1359,7 +1511,6 @@
           <w:sz w:val="60"/>
           <w:szCs w:val="60"/>
         </w:rPr>
-        <w:lastRenderedPageBreak/>
         <w:t>AVATAR</w:t>
       </w:r>
       <w:r>
@@ -1773,7 +1924,6 @@
           <w:szCs w:val="28"/>
           <w:lang w:eastAsia="de-DE"/>
         </w:rPr>
-        <w:lastRenderedPageBreak/>
         <w:drawing>
           <wp:anchor distT="0" distB="0" distL="114300" distR="114300" simplePos="0" relativeHeight="251670528" behindDoc="0" locked="0" layoutInCell="1" allowOverlap="1" wp14:anchorId="79C661FE" wp14:editId="4AAA3366">
             <wp:simplePos x="0" y="0"/>
@@ -2289,7 +2439,6 @@
           <w:szCs w:val="28"/>
           <w:lang w:eastAsia="de-DE"/>
         </w:rPr>
-        <w:lastRenderedPageBreak/>
         <w:drawing>
           <wp:anchor distT="0" distB="0" distL="114300" distR="114300" simplePos="0" relativeHeight="251674624" behindDoc="0" locked="0" layoutInCell="1" allowOverlap="1" wp14:anchorId="5A56ACD4" wp14:editId="4A313262">
             <wp:simplePos x="0" y="0"/>
@@ -2665,7 +2814,6 @@
           <w:sz w:val="60"/>
           <w:szCs w:val="60"/>
         </w:rPr>
-        <w:lastRenderedPageBreak/>
         <w:t xml:space="preserve">INVENTAR &amp; </w:t>
       </w:r>
       <w:r>
@@ -4509,6 +4657,7 @@
           <w:rFonts w:ascii="Segoe UI" w:hAnsi="Segoe UI" w:cs="Segoe UI"/>
           <w:szCs w:val="28"/>
         </w:rPr>
+        <w:lastRenderedPageBreak/>
         <w:t>Abgebaute Tiles werden in der unteren Inventarzeile</w:t>
       </w:r>
       <w:r>
@@ -4584,7 +4733,6 @@
           <w:sz w:val="60"/>
           <w:szCs w:val="60"/>
         </w:rPr>
-        <w:lastRenderedPageBreak/>
         <w:t>CRAFTING</w:t>
       </w:r>
       <w:r>
@@ -4993,7 +5141,6 @@
           <w:sz w:val="60"/>
           <w:szCs w:val="60"/>
         </w:rPr>
-        <w:lastRenderedPageBreak/>
         <w:t>CRAFTING REZEPTE</w:t>
       </w:r>
     </w:p>
@@ -7349,8 +7496,6 @@
         </w:rPr>
         <w:t>Zaubertrank</w:t>
       </w:r>
-      <w:bookmarkStart w:id="0" w:name="_GoBack"/>
-      <w:bookmarkEnd w:id="0"/>
       <w:r>
         <w:rPr>
           <w:rFonts w:ascii="Segoe UI" w:hAnsi="Segoe UI" w:cs="Segoe UI"/>
@@ -8377,6 +8522,7 @@
           <w:szCs w:val="28"/>
           <w:lang w:eastAsia="de-DE"/>
         </w:rPr>
+        <w:lastRenderedPageBreak/>
         <w:drawing>
           <wp:anchor distT="0" distB="0" distL="114300" distR="114300" simplePos="0" relativeHeight="251780096" behindDoc="1" locked="0" layoutInCell="1" allowOverlap="1" wp14:anchorId="24348D78" wp14:editId="0F23EC0B">
             <wp:simplePos x="0" y="0"/>
@@ -8586,7 +8732,6 @@
           <w:sz w:val="60"/>
           <w:szCs w:val="60"/>
         </w:rPr>
-        <w:lastRenderedPageBreak/>
         <w:t>GESUNDHEIT &amp; LEBEN</w:t>
       </w:r>
       <w:r>
@@ -9229,6 +9374,7 @@
           <w:sz w:val="60"/>
           <w:szCs w:val="60"/>
         </w:rPr>
+        <w:lastRenderedPageBreak/>
         <w:t>FACEBOOK</w:t>
       </w:r>
       <w:r>
@@ -9274,7 +9420,6 @@
           <w:sz w:val="60"/>
           <w:szCs w:val="60"/>
         </w:rPr>
-        <w:lastRenderedPageBreak/>
         <w:t>BLUEROCK</w:t>
       </w:r>
       <w:r>

</xml_diff>

<commit_message>
Bugfix und Sound hinzugefügt
</commit_message>
<xml_diff>
--- a/Bedienungsanleitung Version 2.docx
+++ b/Bedienungsanleitung Version 2.docx
@@ -706,27 +706,43 @@
           <w:sz w:val="32"/>
           <w:szCs w:val="80"/>
         </w:rPr>
-        <w:t>integriertem Ma</w:t>
-      </w:r>
-      <w:bookmarkStart w:id="0" w:name="_GoBack"/>
-      <w:bookmarkEnd w:id="0"/>
-      <w:r>
+        <w:t>integriertem Mausrad</w:t>
+      </w:r>
+    </w:p>
+    <w:p>
+      <w:pPr>
+        <w:spacing w:line="240" w:lineRule="auto"/>
         <w:rPr>
           <w:rFonts w:ascii="HelveticaNeueLT Std Lt" w:hAnsi="HelveticaNeueLT Std Lt" w:cs="Arial"/>
           <w:sz w:val="32"/>
           <w:szCs w:val="80"/>
         </w:rPr>
-        <w:t>usrad</w:t>
-      </w:r>
-    </w:p>
-    <w:p>
-      <w:pPr>
-        <w:spacing w:line="240" w:lineRule="auto"/>
+      </w:pPr>
+      <w:r>
+        <w:rPr>
+          <w:rFonts w:ascii="HelveticaNeueLT Std Lt" w:hAnsi="HelveticaNeueLT Std Lt" w:cs="Arial"/>
+          <w:sz w:val="56"/>
+          <w:szCs w:val="80"/>
+        </w:rPr>
+        <w:t xml:space="preserve">Facebook Verbindung </w:t>
+      </w:r>
+      <w:r>
         <w:rPr>
           <w:rFonts w:ascii="HelveticaNeueLT Std Lt" w:hAnsi="HelveticaNeueLT Std Lt" w:cs="Arial"/>
           <w:sz w:val="32"/>
           <w:szCs w:val="80"/>
         </w:rPr>
+        <w:t>Aufnahme von Screenshots</w:t>
+      </w:r>
+    </w:p>
+    <w:p>
+      <w:pPr>
+        <w:spacing w:line="240" w:lineRule="auto"/>
+        <w:rPr>
+          <w:rFonts w:ascii="HelveticaNeueLT Std Lt" w:hAnsi="HelveticaNeueLT Std Lt" w:cs="Arial"/>
+          <w:sz w:val="32"/>
+          <w:szCs w:val="80"/>
+        </w:rPr>
       </w:pPr>
       <w:r>
         <w:rPr>
@@ -734,7 +750,17 @@
           <w:sz w:val="56"/>
           <w:szCs w:val="80"/>
         </w:rPr>
-        <w:t xml:space="preserve">Facebook Verbindung </w:t>
+        <w:t xml:space="preserve">Java Development </w:t>
+      </w:r>
+      <w:bookmarkStart w:id="0" w:name="_GoBack"/>
+      <w:bookmarkEnd w:id="0"/>
+      <w:r>
+        <w:rPr>
+          <w:rFonts w:ascii="HelveticaNeueLT Std Lt" w:hAnsi="HelveticaNeueLT Std Lt" w:cs="Arial"/>
+          <w:sz w:val="56"/>
+          <w:szCs w:val="80"/>
+        </w:rPr>
+        <w:t xml:space="preserve">Kit </w:t>
       </w:r>
       <w:r>
         <w:rPr>
@@ -742,7 +768,7 @@
           <w:sz w:val="32"/>
           <w:szCs w:val="80"/>
         </w:rPr>
-        <w:t>Aufnahme von Screenshots</w:t>
+        <w:t>Empfohlen jdk1.8.0_45</w:t>
       </w:r>
     </w:p>
     <w:p>
@@ -801,7 +827,6 @@
           <w:sz w:val="60"/>
           <w:szCs w:val="60"/>
         </w:rPr>
-        <w:lastRenderedPageBreak/>
         <w:t>STARTMENÜ</w:t>
       </w:r>
       <w:r>
@@ -1289,7 +1314,6 @@
           <w:sz w:val="60"/>
           <w:szCs w:val="60"/>
         </w:rPr>
-        <w:lastRenderedPageBreak/>
         <w:t>AVATAR</w:t>
       </w:r>
       <w:r>
@@ -2733,7 +2757,19 @@
         <w:rPr>
           <w:rFonts w:ascii="Segoe UI" w:hAnsi="Segoe UI" w:cs="Segoe UI"/>
         </w:rPr>
-        <w:t>Axt zum Fällen der Bäume und zum Sammeln von Holtz.</w:t>
+        <w:t>Axt zum Fällen de</w:t>
+      </w:r>
+      <w:r>
+        <w:rPr>
+          <w:rFonts w:ascii="Segoe UI" w:hAnsi="Segoe UI" w:cs="Segoe UI"/>
+        </w:rPr>
+        <w:t>r Bäume und zum Sammeln von Hol</w:t>
+      </w:r>
+      <w:r>
+        <w:rPr>
+          <w:rFonts w:ascii="Segoe UI" w:hAnsi="Segoe UI" w:cs="Segoe UI"/>
+        </w:rPr>
+        <w:t>z.</w:t>
       </w:r>
     </w:p>
     <w:p>
@@ -10011,17 +10047,17 @@
     <w:lsdException w:name="List Table 6 Colorful Accent 6" w:uiPriority="51"/>
     <w:lsdException w:name="List Table 7 Colorful Accent 6" w:uiPriority="52"/>
   </w:latentStyles>
-  <w:style w:type="paragraph" w:default="1" w:styleId="Normal">
+  <w:style w:type="paragraph" w:default="1" w:styleId="Standard">
     <w:name w:val="Normal"/>
     <w:qFormat/>
   </w:style>
-  <w:style w:type="character" w:default="1" w:styleId="DefaultParagraphFont">
+  <w:style w:type="character" w:default="1" w:styleId="Absatz-Standardschriftart">
     <w:name w:val="Default Paragraph Font"/>
     <w:uiPriority w:val="1"/>
     <w:semiHidden/>
     <w:unhideWhenUsed/>
   </w:style>
-  <w:style w:type="table" w:default="1" w:styleId="TableNormal">
+  <w:style w:type="table" w:default="1" w:styleId="NormaleTabelle">
     <w:name w:val="Normal Table"/>
     <w:uiPriority w:val="99"/>
     <w:semiHidden/>
@@ -10036,16 +10072,16 @@
       </w:tblCellMar>
     </w:tblPr>
   </w:style>
-  <w:style w:type="numbering" w:default="1" w:styleId="NoList">
+  <w:style w:type="numbering" w:default="1" w:styleId="KeineListe">
     <w:name w:val="No List"/>
     <w:uiPriority w:val="99"/>
     <w:semiHidden/>
     <w:unhideWhenUsed/>
   </w:style>
-  <w:style w:type="paragraph" w:styleId="Header">
+  <w:style w:type="paragraph" w:styleId="Kopfzeile">
     <w:name w:val="header"/>
-    <w:basedOn w:val="Normal"/>
-    <w:link w:val="HeaderChar"/>
+    <w:basedOn w:val="Standard"/>
+    <w:link w:val="KopfzeileZchn"/>
     <w:uiPriority w:val="99"/>
     <w:unhideWhenUsed/>
     <w:rsid w:val="00FA3E26"/>
@@ -10057,17 +10093,17 @@
       <w:spacing w:after="0" w:line="240" w:lineRule="auto"/>
     </w:pPr>
   </w:style>
-  <w:style w:type="character" w:customStyle="1" w:styleId="HeaderChar">
-    <w:name w:val="Header Char"/>
-    <w:basedOn w:val="DefaultParagraphFont"/>
-    <w:link w:val="Header"/>
+  <w:style w:type="character" w:customStyle="1" w:styleId="KopfzeileZchn">
+    <w:name w:val="Kopfzeile Zchn"/>
+    <w:basedOn w:val="Absatz-Standardschriftart"/>
+    <w:link w:val="Kopfzeile"/>
     <w:uiPriority w:val="99"/>
     <w:rsid w:val="00FA3E26"/>
   </w:style>
-  <w:style w:type="paragraph" w:styleId="Footer">
+  <w:style w:type="paragraph" w:styleId="Fuzeile">
     <w:name w:val="footer"/>
-    <w:basedOn w:val="Normal"/>
-    <w:link w:val="FooterChar"/>
+    <w:basedOn w:val="Standard"/>
+    <w:link w:val="FuzeileZchn"/>
     <w:uiPriority w:val="99"/>
     <w:unhideWhenUsed/>
     <w:rsid w:val="00FA3E26"/>
@@ -10079,10 +10115,10 @@
       <w:spacing w:after="0" w:line="240" w:lineRule="auto"/>
     </w:pPr>
   </w:style>
-  <w:style w:type="character" w:customStyle="1" w:styleId="FooterChar">
-    <w:name w:val="Footer Char"/>
-    <w:basedOn w:val="DefaultParagraphFont"/>
-    <w:link w:val="Footer"/>
+  <w:style w:type="character" w:customStyle="1" w:styleId="FuzeileZchn">
+    <w:name w:val="Fußzeile Zchn"/>
+    <w:basedOn w:val="Absatz-Standardschriftart"/>
+    <w:link w:val="Fuzeile"/>
     <w:uiPriority w:val="99"/>
     <w:rsid w:val="00FA3E26"/>
   </w:style>

</xml_diff>